<commit_message>
Adding additional conditions to ER Diagrams exercise document
</commit_message>
<xml_diff>
--- a/Courses/Software-Sciences/Module-3-Databases-New/08-Relationships-and-ER-Diagrams/08-Relationships-ER-Diagrams-Exercise.docx
+++ b/Courses/Software-Sciences/Module-3-Databases-New/08-Relationships-and-ER-Diagrams/08-Relationships-ER-Diagrams-Exercise.docx
@@ -74,42 +74,15 @@
         </w:rPr>
         <w:t xml:space="preserve">: </w:t>
       </w:r>
-      <w:r>
-        <w:rPr>
-          <w:lang w:val="bg-BG"/>
-        </w:rPr>
-        <w:fldChar w:fldCharType="begin"/>
-      </w:r>
-      <w:r>
-        <w:rPr>
-          <w:lang w:val="bg-BG"/>
-        </w:rPr>
-        <w:instrText>HYPERLINK "https://judge.softuni.org/Contests/Practice/Index/4606#0"</w:instrText>
-      </w:r>
-      <w:r>
-        <w:rPr>
-          <w:lang w:val="bg-BG"/>
-        </w:rPr>
-      </w:r>
-      <w:r>
-        <w:rPr>
-          <w:lang w:val="bg-BG"/>
-        </w:rPr>
-        <w:fldChar w:fldCharType="separate"/>
-      </w:r>
-      <w:r>
-        <w:rPr>
-          <w:rStyle w:val="Hyperlink"/>
-          <w:lang w:val="bg-BG"/>
-        </w:rPr>
-        <w:t>https://judge.softuni.org/Contests/Practice/Index/4606#0</w:t>
-      </w:r>
-      <w:r>
-        <w:rPr>
-          <w:lang w:val="bg-BG"/>
-        </w:rPr>
-        <w:fldChar w:fldCharType="end"/>
-      </w:r>
+      <w:hyperlink r:id="rId8" w:history="1">
+        <w:r>
+          <w:rPr>
+            <w:rStyle w:val="Hyperlink"/>
+            <w:lang w:val="bg-BG"/>
+          </w:rPr>
+          <w:t>https://judge.softuni.org/Contests/Practice/Index/4606#0</w:t>
+        </w:r>
+      </w:hyperlink>
     </w:p>
     <w:p>
       <w:pPr>
@@ -1077,7 +1050,7 @@
                     <pic:cNvPicPr/>
                   </pic:nvPicPr>
                   <pic:blipFill>
-                    <a:blip r:embed="rId8"/>
+                    <a:blip r:embed="rId9"/>
                     <a:stretch>
                       <a:fillRect/>
                     </a:stretch>
@@ -1308,7 +1281,7 @@
                     <pic:cNvPicPr/>
                   </pic:nvPicPr>
                   <pic:blipFill>
-                    <a:blip r:embed="rId9"/>
+                    <a:blip r:embed="rId10"/>
                     <a:stretch>
                       <a:fillRect/>
                     </a:stretch>
@@ -1407,7 +1380,7 @@
                     <pic:cNvPicPr/>
                   </pic:nvPicPr>
                   <pic:blipFill>
-                    <a:blip r:embed="rId10"/>
+                    <a:blip r:embed="rId11"/>
                     <a:stretch>
                       <a:fillRect/>
                     </a:stretch>
@@ -1463,7 +1436,7 @@
                     <pic:cNvPicPr/>
                   </pic:nvPicPr>
                   <pic:blipFill>
-                    <a:blip r:embed="rId11"/>
+                    <a:blip r:embed="rId12"/>
                     <a:stretch>
                       <a:fillRect/>
                     </a:stretch>
@@ -1833,7 +1806,7 @@
                     <pic:cNvPicPr/>
                   </pic:nvPicPr>
                   <pic:blipFill>
-                    <a:blip r:embed="rId12"/>
+                    <a:blip r:embed="rId13"/>
                     <a:stretch>
                       <a:fillRect/>
                     </a:stretch>
@@ -1887,7 +1860,7 @@
                     <pic:cNvPicPr/>
                   </pic:nvPicPr>
                   <pic:blipFill>
-                    <a:blip r:embed="rId13"/>
+                    <a:blip r:embed="rId14"/>
                     <a:stretch>
                       <a:fillRect/>
                     </a:stretch>
@@ -1954,7 +1927,7 @@
                     <pic:cNvPicPr/>
                   </pic:nvPicPr>
                   <pic:blipFill>
-                    <a:blip r:embed="rId14"/>
+                    <a:blip r:embed="rId15"/>
                     <a:stretch>
                       <a:fillRect/>
                     </a:stretch>
@@ -2069,7 +2042,7 @@
                     <pic:cNvPicPr/>
                   </pic:nvPicPr>
                   <pic:blipFill>
-                    <a:blip r:embed="rId15"/>
+                    <a:blip r:embed="rId16"/>
                     <a:stretch>
                       <a:fillRect/>
                     </a:stretch>
@@ -2151,7 +2124,7 @@
                     <pic:cNvPicPr/>
                   </pic:nvPicPr>
                   <pic:blipFill>
-                    <a:blip r:embed="rId16"/>
+                    <a:blip r:embed="rId17"/>
                     <a:stretch>
                       <a:fillRect/>
                     </a:stretch>
@@ -2232,7 +2205,7 @@
                     <pic:cNvPicPr/>
                   </pic:nvPicPr>
                   <pic:blipFill>
-                    <a:blip r:embed="rId17"/>
+                    <a:blip r:embed="rId18"/>
                     <a:stretch>
                       <a:fillRect/>
                     </a:stretch>
@@ -2313,7 +2286,7 @@
                     <pic:cNvPicPr/>
                   </pic:nvPicPr>
                   <pic:blipFill>
-                    <a:blip r:embed="rId18"/>
+                    <a:blip r:embed="rId19"/>
                     <a:stretch>
                       <a:fillRect/>
                     </a:stretch>
@@ -2394,7 +2367,7 @@
                     <pic:cNvPicPr/>
                   </pic:nvPicPr>
                   <pic:blipFill>
-                    <a:blip r:embed="rId19"/>
+                    <a:blip r:embed="rId20"/>
                     <a:stretch>
                       <a:fillRect/>
                     </a:stretch>
@@ -2477,7 +2450,7 @@
                     <pic:cNvPicPr/>
                   </pic:nvPicPr>
                   <pic:blipFill>
-                    <a:blip r:embed="rId20"/>
+                    <a:blip r:embed="rId21"/>
                     <a:stretch>
                       <a:fillRect/>
                     </a:stretch>
@@ -2736,9 +2709,6 @@
     <w:p>
       <w:pPr>
         <w:spacing w:before="0" w:after="200"/>
-        <w:rPr>
-          <w:lang w:val="ru-RU"/>
-        </w:rPr>
       </w:pPr>
       <w:r>
         <w:rPr>
@@ -2784,6 +2754,101 @@
           <w:lang w:val="ru-RU"/>
         </w:rPr>
         <w:t>.</w:t>
+      </w:r>
+    </w:p>
+    <w:p>
+      <w:pPr>
+        <w:spacing w:before="0" w:after="200"/>
+      </w:pPr>
+      <w:r>
+        <w:rPr>
+          <w:lang w:val="bg-BG"/>
+        </w:rPr>
+        <w:t xml:space="preserve">Вмъкнете по </w:t>
+      </w:r>
+      <w:r>
+        <w:rPr>
+          <w:b/>
+          <w:bCs/>
+          <w:lang w:val="bg-BG"/>
+        </w:rPr>
+        <w:t>4</w:t>
+      </w:r>
+      <w:r>
+        <w:rPr>
+          <w:lang w:val="bg-BG"/>
+        </w:rPr>
+        <w:t xml:space="preserve"> записа във </w:t>
+      </w:r>
+      <w:r>
+        <w:rPr>
+          <w:b/>
+          <w:bCs/>
+          <w:lang w:val="bg-BG"/>
+        </w:rPr>
+        <w:t>всяка</w:t>
+      </w:r>
+      <w:r>
+        <w:rPr>
+          <w:lang w:val="bg-BG"/>
+        </w:rPr>
+        <w:t xml:space="preserve"> </w:t>
+      </w:r>
+      <w:r>
+        <w:rPr>
+          <w:b/>
+          <w:bCs/>
+          <w:lang w:val="bg-BG"/>
+        </w:rPr>
+        <w:t>таблица</w:t>
+      </w:r>
+      <w:r>
+        <w:rPr>
+          <w:lang w:val="bg-BG"/>
+        </w:rPr>
+        <w:t xml:space="preserve"> и изберете </w:t>
+      </w:r>
+      <w:r>
+        <w:rPr>
+          <w:b/>
+          <w:bCs/>
+          <w:lang w:val="bg-BG"/>
+        </w:rPr>
+        <w:t>бройката</w:t>
+      </w:r>
+      <w:r>
+        <w:rPr>
+          <w:lang w:val="bg-BG"/>
+        </w:rPr>
+        <w:t xml:space="preserve"> на </w:t>
+      </w:r>
+      <w:r>
+        <w:rPr>
+          <w:b/>
+          <w:bCs/>
+          <w:lang w:val="bg-BG"/>
+        </w:rPr>
+        <w:t>записите</w:t>
+      </w:r>
+      <w:r>
+        <w:rPr>
+          <w:lang w:val="bg-BG"/>
+        </w:rPr>
+        <w:t xml:space="preserve"> във </w:t>
+      </w:r>
+      <w:r>
+        <w:rPr>
+          <w:b/>
+          <w:bCs/>
+          <w:lang w:val="bg-BG"/>
+        </w:rPr>
+        <w:t>всяка</w:t>
+      </w:r>
+      <w:r>
+        <w:rPr>
+          <w:lang w:val="bg-BG"/>
+        </w:rPr>
+        <w:t xml:space="preserve"> една.</w:t>
       </w:r>
     </w:p>
     <w:p>
@@ -2988,9 +3053,7 @@
       <w:pPr>
         <w:spacing w:before="0" w:after="200"/>
         <w:rPr>
-          <w:b/>
-          <w:noProof/>
-          <w:lang w:val="bg-BG"/>
+          <w:noProof/>
         </w:rPr>
       </w:pPr>
       <w:r>
@@ -3163,6 +3226,101 @@
           <w:noProof/>
         </w:rPr>
         <w:t>.</w:t>
+      </w:r>
+    </w:p>
+    <w:p>
+      <w:pPr>
+        <w:spacing w:before="0" w:after="200"/>
+      </w:pPr>
+      <w:r>
+        <w:rPr>
+          <w:lang w:val="bg-BG"/>
+        </w:rPr>
+        <w:t xml:space="preserve">Вмъкнете по </w:t>
+      </w:r>
+      <w:r>
+        <w:rPr>
+          <w:b/>
+          <w:bCs/>
+          <w:lang w:val="bg-BG"/>
+        </w:rPr>
+        <w:t>4</w:t>
+      </w:r>
+      <w:r>
+        <w:rPr>
+          <w:lang w:val="bg-BG"/>
+        </w:rPr>
+        <w:t xml:space="preserve"> записа във </w:t>
+      </w:r>
+      <w:r>
+        <w:rPr>
+          <w:b/>
+          <w:bCs/>
+          <w:lang w:val="bg-BG"/>
+        </w:rPr>
+        <w:t>всяка</w:t>
+      </w:r>
+      <w:r>
+        <w:rPr>
+          <w:lang w:val="bg-BG"/>
+        </w:rPr>
+        <w:t xml:space="preserve"> </w:t>
+      </w:r>
+      <w:r>
+        <w:rPr>
+          <w:b/>
+          <w:bCs/>
+          <w:lang w:val="bg-BG"/>
+        </w:rPr>
+        <w:t>таблица</w:t>
+      </w:r>
+      <w:r>
+        <w:rPr>
+          <w:lang w:val="bg-BG"/>
+        </w:rPr>
+        <w:t xml:space="preserve"> и изберете </w:t>
+      </w:r>
+      <w:r>
+        <w:rPr>
+          <w:b/>
+          <w:bCs/>
+          <w:lang w:val="bg-BG"/>
+        </w:rPr>
+        <w:t>бройката</w:t>
+      </w:r>
+      <w:r>
+        <w:rPr>
+          <w:lang w:val="bg-BG"/>
+        </w:rPr>
+        <w:t xml:space="preserve"> на </w:t>
+      </w:r>
+      <w:r>
+        <w:rPr>
+          <w:b/>
+          <w:bCs/>
+          <w:lang w:val="bg-BG"/>
+        </w:rPr>
+        <w:t>записите</w:t>
+      </w:r>
+      <w:r>
+        <w:rPr>
+          <w:lang w:val="bg-BG"/>
+        </w:rPr>
+        <w:t xml:space="preserve"> във </w:t>
+      </w:r>
+      <w:r>
+        <w:rPr>
+          <w:b/>
+          <w:bCs/>
+          <w:lang w:val="bg-BG"/>
+        </w:rPr>
+        <w:t>всяка</w:t>
+      </w:r>
+      <w:r>
+        <w:rPr>
+          <w:lang w:val="bg-BG"/>
+        </w:rPr>
+        <w:t xml:space="preserve"> една.</w:t>
       </w:r>
     </w:p>
     <w:p>
@@ -3440,6 +3598,104 @@
           <w:noProof/>
         </w:rPr>
         <w:t>(Id, PatientId, Amount, Date, PaymentMethod)</w:t>
+      </w:r>
+    </w:p>
+    <w:p>
+      <w:pPr>
+        <w:spacing w:before="0" w:after="200"/>
+        <w:rPr>
+          <w:lang w:val="ru-RU"/>
+        </w:rPr>
+      </w:pPr>
+      <w:r>
+        <w:rPr>
+          <w:lang w:val="bg-BG"/>
+        </w:rPr>
+        <w:t xml:space="preserve">Вмъкнете по </w:t>
+      </w:r>
+      <w:r>
+        <w:rPr>
+          <w:b/>
+          <w:bCs/>
+          <w:lang w:val="bg-BG"/>
+        </w:rPr>
+        <w:t>4</w:t>
+      </w:r>
+      <w:r>
+        <w:rPr>
+          <w:lang w:val="bg-BG"/>
+        </w:rPr>
+        <w:t xml:space="preserve"> записа във </w:t>
+      </w:r>
+      <w:r>
+        <w:rPr>
+          <w:b/>
+          <w:bCs/>
+          <w:lang w:val="bg-BG"/>
+        </w:rPr>
+        <w:t>всяка</w:t>
+      </w:r>
+      <w:r>
+        <w:rPr>
+          <w:lang w:val="bg-BG"/>
+        </w:rPr>
+        <w:t xml:space="preserve"> </w:t>
+      </w:r>
+      <w:r>
+        <w:rPr>
+          <w:b/>
+          <w:bCs/>
+          <w:lang w:val="bg-BG"/>
+        </w:rPr>
+        <w:t>таблица</w:t>
+      </w:r>
+      <w:r>
+        <w:rPr>
+          <w:lang w:val="bg-BG"/>
+        </w:rPr>
+        <w:t xml:space="preserve"> и изберете </w:t>
+      </w:r>
+      <w:r>
+        <w:rPr>
+          <w:b/>
+          <w:bCs/>
+          <w:lang w:val="bg-BG"/>
+        </w:rPr>
+        <w:t>бройката</w:t>
+      </w:r>
+      <w:r>
+        <w:rPr>
+          <w:lang w:val="bg-BG"/>
+        </w:rPr>
+        <w:t xml:space="preserve"> на </w:t>
+      </w:r>
+      <w:r>
+        <w:rPr>
+          <w:b/>
+          <w:bCs/>
+          <w:lang w:val="bg-BG"/>
+        </w:rPr>
+        <w:t>записите</w:t>
+      </w:r>
+      <w:r>
+        <w:rPr>
+          <w:lang w:val="bg-BG"/>
+        </w:rPr>
+        <w:t xml:space="preserve"> във </w:t>
+      </w:r>
+      <w:r>
+        <w:rPr>
+          <w:b/>
+          <w:bCs/>
+          <w:lang w:val="bg-BG"/>
+        </w:rPr>
+        <w:t>всяка</w:t>
+      </w:r>
+      <w:r>
+        <w:rPr>
+          <w:lang w:val="bg-BG"/>
+        </w:rPr>
+        <w:t xml:space="preserve"> една.</w:t>
       </w:r>
     </w:p>
     <w:p>
@@ -3731,7 +3987,7 @@
                     <pic:cNvPicPr/>
                   </pic:nvPicPr>
                   <pic:blipFill>
-                    <a:blip r:embed="rId21"/>
+                    <a:blip r:embed="rId22"/>
                     <a:stretch>
                       <a:fillRect/>
                     </a:stretch>
@@ -3947,6 +4203,7 @@
           <w:noProof/>
           <w:lang w:val="bg-BG"/>
         </w:rPr>
+        <w:lastRenderedPageBreak/>
         <w:drawing>
           <wp:inline distT="0" distB="0" distL="0" distR="0" wp14:anchorId="47D0693C" wp14:editId="2C6CF99D">
             <wp:extent cx="1642773" cy="1642773"/>
@@ -3963,7 +4220,7 @@
                     <pic:cNvPicPr/>
                   </pic:nvPicPr>
                   <pic:blipFill>
-                    <a:blip r:embed="rId22"/>
+                    <a:blip r:embed="rId23"/>
                     <a:stretch>
                       <a:fillRect/>
                     </a:stretch>
@@ -4001,7 +4258,6 @@
         <w:rPr>
           <w:lang w:val="bg-BG"/>
         </w:rPr>
-        <w:lastRenderedPageBreak/>
         <w:t xml:space="preserve">Визуализират се </w:t>
       </w:r>
       <w:r>
@@ -4180,7 +4436,7 @@
                     <pic:cNvPicPr/>
                   </pic:nvPicPr>
                   <pic:blipFill>
-                    <a:blip r:embed="rId23"/>
+                    <a:blip r:embed="rId24"/>
                     <a:stretch>
                       <a:fillRect/>
                     </a:stretch>
@@ -4286,7 +4542,7 @@
                     <pic:cNvPicPr/>
                   </pic:nvPicPr>
                   <pic:blipFill>
-                    <a:blip r:embed="rId24"/>
+                    <a:blip r:embed="rId25"/>
                     <a:stretch>
                       <a:fillRect/>
                     </a:stretch>
@@ -4375,7 +4631,7 @@
                     <pic:cNvPicPr/>
                   </pic:nvPicPr>
                   <pic:blipFill>
-                    <a:blip r:embed="rId25"/>
+                    <a:blip r:embed="rId26"/>
                     <a:stretch>
                       <a:fillRect/>
                     </a:stretch>
@@ -4494,7 +4750,7 @@
                     <pic:cNvPicPr/>
                   </pic:nvPicPr>
                   <pic:blipFill>
-                    <a:blip r:embed="rId26"/>
+                    <a:blip r:embed="rId27"/>
                     <a:stretch>
                       <a:fillRect/>
                     </a:stretch>
@@ -4656,7 +4912,7 @@
                     <pic:cNvPicPr/>
                   </pic:nvPicPr>
                   <pic:blipFill>
-                    <a:blip r:embed="rId27"/>
+                    <a:blip r:embed="rId28"/>
                     <a:stretch>
                       <a:fillRect/>
                     </a:stretch>
@@ -4685,8 +4941,8 @@
       </w:r>
     </w:p>
     <w:sectPr>
-      <w:headerReference w:type="default" r:id="rId28"/>
-      <w:footerReference w:type="default" r:id="rId29"/>
+      <w:headerReference w:type="default" r:id="rId29"/>
+      <w:footerReference w:type="default" r:id="rId30"/>
       <w:pgSz w:w="11909" w:h="16834" w:code="9"/>
       <w:pgMar w:top="567" w:right="737" w:bottom="680" w:left="737" w:header="567" w:footer="510" w:gutter="0"/>
       <w:cols w:space="720"/>
@@ -11116,7 +11372,7 @@
   <w:style w:type="paragraph" w:default="1" w:styleId="Normal">
     <w:name w:val="Normal"/>
     <w:qFormat/>
-    <w:rsid w:val="00876B28"/>
+    <w:rsid w:val="00650B0B"/>
     <w:pPr>
       <w:spacing w:before="80" w:after="120"/>
     </w:pPr>

</xml_diff>